<commit_message>
MihailovYA 6383 lab5 fix some errors and report
</commit_message>
<xml_diff>
--- a/6383/MihailovYA/lab5/os_lab_5.docx
+++ b/6383/MihailovYA/lab5/os_lab_5.docx
@@ -208,7 +208,6 @@
           <w:color w:val="FF0000"/>
           <w:sz w:val="28"/>
           <w:szCs w:val="28"/>
-          <w:lang w:val="en-US"/>
         </w:rPr>
       </w:pPr>
       <w:r>
@@ -232,7 +231,6 @@
           <w:b/>
           <w:sz w:val="28"/>
           <w:szCs w:val="28"/>
-          <w:lang w:val="en-US"/>
         </w:rPr>
         <w:t>5</w:t>
       </w:r>
@@ -1111,7 +1109,6 @@
         <w:jc w:val="both"/>
         <w:rPr>
           <w:szCs w:val="28"/>
-          <w:lang w:val="en-US"/>
         </w:rPr>
       </w:pPr>
       <w:r>
@@ -1144,7 +1141,7 @@
         <w:rPr>
           <w:szCs w:val="28"/>
         </w:rPr>
-        <w:t xml:space="preserve"> … </w:t>
+        <w:t xml:space="preserve">, </w:t>
       </w:r>
       <w:r>
         <w:rPr>
@@ -1164,8 +1161,236 @@
           <w:szCs w:val="28"/>
           <w:lang w:val="en-US"/>
         </w:rPr>
+        <w:t>w</w:t>
+      </w:r>
+      <w:r>
+        <w:rPr>
+          <w:szCs w:val="28"/>
+        </w:rPr>
+        <w:t xml:space="preserve">, </w:t>
+      </w:r>
+      <w:r>
+        <w:rPr>
+          <w:szCs w:val="28"/>
+          <w:lang w:val="en-US"/>
+        </w:rPr>
+        <w:t>alt</w:t>
+      </w:r>
+      <w:r>
+        <w:rPr>
+          <w:szCs w:val="28"/>
+        </w:rPr>
+        <w:t>+</w:t>
+      </w:r>
+      <w:r>
+        <w:rPr>
+          <w:szCs w:val="28"/>
+          <w:lang w:val="en-US"/>
+        </w:rPr>
+        <w:t>e</w:t>
+      </w:r>
+      <w:r>
+        <w:rPr>
+          <w:szCs w:val="28"/>
+        </w:rPr>
+        <w:t xml:space="preserve">, </w:t>
+      </w:r>
+      <w:r>
+        <w:rPr>
+          <w:szCs w:val="28"/>
+          <w:lang w:val="en-US"/>
+        </w:rPr>
+        <w:t>alt</w:t>
+      </w:r>
+      <w:r>
+        <w:rPr>
+          <w:szCs w:val="28"/>
+        </w:rPr>
+        <w:t>+</w:t>
+      </w:r>
+      <w:r>
+        <w:rPr>
+          <w:szCs w:val="28"/>
+          <w:lang w:val="en-US"/>
+        </w:rPr>
+        <w:t>r</w:t>
+      </w:r>
+      <w:r>
+        <w:rPr>
+          <w:szCs w:val="28"/>
+        </w:rPr>
+        <w:t xml:space="preserve">, </w:t>
+      </w:r>
+      <w:r>
+        <w:rPr>
+          <w:szCs w:val="28"/>
+          <w:lang w:val="en-US"/>
+        </w:rPr>
+        <w:t>alt</w:t>
+      </w:r>
+      <w:r>
+        <w:rPr>
+          <w:szCs w:val="28"/>
+        </w:rPr>
+        <w:t>+</w:t>
+      </w:r>
+      <w:r>
+        <w:rPr>
+          <w:szCs w:val="28"/>
+          <w:lang w:val="en-US"/>
+        </w:rPr>
+        <w:t>t</w:t>
+      </w:r>
+      <w:r>
+        <w:rPr>
+          <w:szCs w:val="28"/>
+        </w:rPr>
+        <w:t xml:space="preserve">, </w:t>
+      </w:r>
+      <w:proofErr w:type="spellStart"/>
+      <w:r>
+        <w:rPr>
+          <w:szCs w:val="28"/>
+          <w:lang w:val="en-US"/>
+        </w:rPr>
+        <w:t>alt</w:t>
+      </w:r>
+      <w:proofErr w:type="spellEnd"/>
+      <w:r>
+        <w:rPr>
+          <w:szCs w:val="28"/>
+        </w:rPr>
+        <w:t>+</w:t>
+      </w:r>
+      <w:proofErr w:type="spellStart"/>
+      <w:r>
+        <w:rPr>
+          <w:szCs w:val="28"/>
+          <w:lang w:val="en-US"/>
+        </w:rPr>
+        <w:t>y</w:t>
+      </w:r>
+      <w:proofErr w:type="spellEnd"/>
+      <w:r>
+        <w:rPr>
+          <w:szCs w:val="28"/>
+        </w:rPr>
+        <w:t xml:space="preserve">, </w:t>
+      </w:r>
+      <w:proofErr w:type="spellStart"/>
+      <w:r>
+        <w:rPr>
+          <w:szCs w:val="28"/>
+          <w:lang w:val="en-US"/>
+        </w:rPr>
+        <w:t>alt</w:t>
+      </w:r>
+      <w:proofErr w:type="spellEnd"/>
+      <w:r>
+        <w:rPr>
+          <w:szCs w:val="28"/>
+        </w:rPr>
+        <w:t>+</w:t>
+      </w:r>
+      <w:proofErr w:type="spellStart"/>
+      <w:r>
+        <w:rPr>
+          <w:szCs w:val="28"/>
+          <w:lang w:val="en-US"/>
+        </w:rPr>
+        <w:t>u</w:t>
+      </w:r>
+      <w:proofErr w:type="spellEnd"/>
+      <w:r>
+        <w:rPr>
+          <w:szCs w:val="28"/>
+        </w:rPr>
+        <w:t xml:space="preserve">, </w:t>
+      </w:r>
+      <w:proofErr w:type="spellStart"/>
+      <w:r>
+        <w:rPr>
+          <w:szCs w:val="28"/>
+          <w:lang w:val="en-US"/>
+        </w:rPr>
+        <w:t>alt</w:t>
+      </w:r>
+      <w:proofErr w:type="spellEnd"/>
+      <w:r>
+        <w:rPr>
+          <w:szCs w:val="28"/>
+        </w:rPr>
+        <w:t>+</w:t>
+      </w:r>
+      <w:proofErr w:type="spellStart"/>
+      <w:r>
+        <w:rPr>
+          <w:szCs w:val="28"/>
+          <w:lang w:val="en-US"/>
+        </w:rPr>
+        <w:t>I</w:t>
+      </w:r>
+      <w:proofErr w:type="spellEnd"/>
+      <w:r>
+        <w:rPr>
+          <w:szCs w:val="28"/>
+        </w:rPr>
+        <w:t xml:space="preserve">, </w:t>
+      </w:r>
+      <w:proofErr w:type="spellStart"/>
+      <w:r>
+        <w:rPr>
+          <w:szCs w:val="28"/>
+          <w:lang w:val="en-US"/>
+        </w:rPr>
+        <w:t>alt</w:t>
+      </w:r>
+      <w:proofErr w:type="spellEnd"/>
+      <w:r>
+        <w:rPr>
+          <w:szCs w:val="28"/>
+        </w:rPr>
+        <w:t>+</w:t>
+      </w:r>
+      <w:proofErr w:type="spellStart"/>
+      <w:r>
+        <w:rPr>
+          <w:szCs w:val="28"/>
+          <w:lang w:val="en-US"/>
+        </w:rPr>
+        <w:t>o</w:t>
+      </w:r>
+      <w:proofErr w:type="spellEnd"/>
+      <w:r>
+        <w:rPr>
+          <w:szCs w:val="28"/>
+        </w:rPr>
+        <w:t xml:space="preserve">, </w:t>
+      </w:r>
+      <w:proofErr w:type="spellStart"/>
+      <w:r>
+        <w:rPr>
+          <w:szCs w:val="28"/>
+          <w:lang w:val="en-US"/>
+        </w:rPr>
+        <w:t>alt</w:t>
+      </w:r>
+      <w:proofErr w:type="spellEnd"/>
+      <w:r>
+        <w:rPr>
+          <w:szCs w:val="28"/>
+        </w:rPr>
+        <w:t>+</w:t>
+      </w:r>
+      <w:proofErr w:type="spellStart"/>
+      <w:r>
+        <w:rPr>
+          <w:szCs w:val="28"/>
+          <w:lang w:val="en-US"/>
+        </w:rPr>
         <w:t>p</w:t>
       </w:r>
+      <w:proofErr w:type="spellEnd"/>
       <w:r>
         <w:rPr>
           <w:szCs w:val="28"/>
@@ -1179,7 +1404,6 @@
           <w:b/>
           <w:sz w:val="28"/>
           <w:szCs w:val="28"/>
-          <w:lang w:val="en-US"/>
         </w:rPr>
       </w:pPr>
       <w:r>
@@ -1197,7 +1421,6 @@
           <w:b/>
           <w:sz w:val="28"/>
           <w:szCs w:val="28"/>
-          <w:lang w:val="en-US"/>
         </w:rPr>
       </w:pPr>
     </w:p>
@@ -1356,12 +1579,14 @@
         <w:rPr>
           <w:sz w:val="28"/>
           <w:szCs w:val="28"/>
-        </w:rPr>
-      </w:pPr>
-      <w:r>
-        <w:rPr>
-          <w:sz w:val="28"/>
-          <w:szCs w:val="28"/>
+          <w:lang w:val="en-US"/>
+        </w:rPr>
+      </w:pPr>
+      <w:r>
+        <w:rPr>
+          <w:sz w:val="28"/>
+          <w:szCs w:val="28"/>
+          <w:lang w:val="en-US"/>
         </w:rPr>
         <w:t>2</w:t>
       </w:r>
@@ -1369,71 +1594,361 @@
         <w:rPr>
           <w:sz w:val="28"/>
           <w:szCs w:val="28"/>
+          <w:lang w:val="en-US"/>
         </w:rPr>
         <w:t>.</w:t>
       </w:r>
       <w:r>
+        <w:rPr>
+          <w:lang w:val="en-US"/>
+        </w:rPr>
         <w:t xml:space="preserve"> </w:t>
       </w:r>
       <w:r>
         <w:rPr>
           <w:sz w:val="28"/>
           <w:szCs w:val="28"/>
-        </w:rPr>
-        <w:t xml:space="preserve">Вводим комбинации клавиш </w:t>
-      </w:r>
-      <w:r>
-        <w:rPr>
-          <w:sz w:val="28"/>
-          <w:szCs w:val="28"/>
-          <w:lang w:val="en-US"/>
-        </w:rPr>
-        <w:t>alt</w:t>
-      </w:r>
-      <w:r>
-        <w:rPr>
-          <w:sz w:val="28"/>
-          <w:szCs w:val="28"/>
-        </w:rPr>
-        <w:t>+</w:t>
-      </w:r>
-      <w:r>
-        <w:rPr>
-          <w:sz w:val="28"/>
-          <w:szCs w:val="28"/>
-          <w:lang w:val="en-US"/>
-        </w:rPr>
-        <w:t>q</w:t>
-      </w:r>
-      <w:r>
-        <w:rPr>
-          <w:sz w:val="28"/>
-          <w:szCs w:val="28"/>
-        </w:rPr>
-        <w:t xml:space="preserve"> … </w:t>
-      </w:r>
-      <w:r>
-        <w:rPr>
-          <w:sz w:val="28"/>
-          <w:szCs w:val="28"/>
-          <w:lang w:val="en-US"/>
-        </w:rPr>
-        <w:t>alt</w:t>
-      </w:r>
-      <w:r>
-        <w:rPr>
-          <w:sz w:val="28"/>
-          <w:szCs w:val="28"/>
-        </w:rPr>
-        <w:t>+</w:t>
-      </w:r>
-      <w:r>
-        <w:rPr>
-          <w:sz w:val="28"/>
-          <w:szCs w:val="28"/>
-          <w:lang w:val="en-US"/>
-        </w:rPr>
-        <w:t>p</w:t>
+          <w:u w:val="single"/>
+        </w:rPr>
+        <w:t>Вводим</w:t>
+      </w:r>
+      <w:r>
+        <w:rPr>
+          <w:sz w:val="28"/>
+          <w:szCs w:val="28"/>
+          <w:u w:val="single"/>
+          <w:lang w:val="en-US"/>
+        </w:rPr>
+        <w:t xml:space="preserve"> </w:t>
+      </w:r>
+      <w:r>
+        <w:rPr>
+          <w:sz w:val="28"/>
+          <w:szCs w:val="28"/>
+          <w:u w:val="single"/>
+        </w:rPr>
+        <w:t>комбинации</w:t>
+      </w:r>
+      <w:r>
+        <w:rPr>
+          <w:sz w:val="28"/>
+          <w:szCs w:val="28"/>
+          <w:u w:val="single"/>
+          <w:lang w:val="en-US"/>
+        </w:rPr>
+        <w:t xml:space="preserve"> </w:t>
+      </w:r>
+      <w:r>
+        <w:rPr>
+          <w:sz w:val="28"/>
+          <w:szCs w:val="28"/>
+          <w:u w:val="single"/>
+        </w:rPr>
+        <w:t>клавиш</w:t>
+      </w:r>
+      <w:r>
+        <w:rPr>
+          <w:sz w:val="28"/>
+          <w:szCs w:val="28"/>
+          <w:u w:val="single"/>
+          <w:lang w:val="en-US"/>
+        </w:rPr>
+        <w:t xml:space="preserve"> </w:t>
+      </w:r>
+      <w:proofErr w:type="spellStart"/>
+      <w:r>
+        <w:rPr>
+          <w:sz w:val="28"/>
+          <w:szCs w:val="28"/>
+          <w:u w:val="single"/>
+          <w:lang w:val="en-US"/>
+        </w:rPr>
+        <w:t>alt+q</w:t>
+      </w:r>
+      <w:proofErr w:type="spellEnd"/>
+      <w:r>
+        <w:rPr>
+          <w:sz w:val="28"/>
+          <w:szCs w:val="28"/>
+          <w:u w:val="single"/>
+          <w:lang w:val="en-US"/>
+        </w:rPr>
+        <w:t xml:space="preserve">, </w:t>
+      </w:r>
+      <w:proofErr w:type="spellStart"/>
+      <w:r>
+        <w:rPr>
+          <w:sz w:val="28"/>
+          <w:szCs w:val="28"/>
+          <w:u w:val="single"/>
+          <w:lang w:val="en-US"/>
+        </w:rPr>
+        <w:t>alt+w</w:t>
+      </w:r>
+      <w:proofErr w:type="spellEnd"/>
+      <w:r>
+        <w:rPr>
+          <w:sz w:val="28"/>
+          <w:szCs w:val="28"/>
+          <w:u w:val="single"/>
+          <w:lang w:val="en-US"/>
+        </w:rPr>
+        <w:t xml:space="preserve">, </w:t>
+      </w:r>
+      <w:proofErr w:type="spellStart"/>
+      <w:r>
+        <w:rPr>
+          <w:sz w:val="28"/>
+          <w:szCs w:val="28"/>
+          <w:u w:val="single"/>
+          <w:lang w:val="en-US"/>
+        </w:rPr>
+        <w:t>alt+e</w:t>
+      </w:r>
+      <w:proofErr w:type="spellEnd"/>
+      <w:r>
+        <w:rPr>
+          <w:sz w:val="28"/>
+          <w:szCs w:val="28"/>
+          <w:u w:val="single"/>
+          <w:lang w:val="en-US"/>
+        </w:rPr>
+        <w:t xml:space="preserve">, </w:t>
+      </w:r>
+      <w:proofErr w:type="spellStart"/>
+      <w:r>
+        <w:rPr>
+          <w:sz w:val="28"/>
+          <w:szCs w:val="28"/>
+          <w:u w:val="single"/>
+          <w:lang w:val="en-US"/>
+        </w:rPr>
+        <w:t>alt+r</w:t>
+      </w:r>
+      <w:proofErr w:type="spellEnd"/>
+      <w:r>
+        <w:rPr>
+          <w:sz w:val="28"/>
+          <w:szCs w:val="28"/>
+          <w:u w:val="single"/>
+          <w:lang w:val="en-US"/>
+        </w:rPr>
+        <w:t xml:space="preserve">, </w:t>
+      </w:r>
+      <w:proofErr w:type="spellStart"/>
+      <w:r>
+        <w:rPr>
+          <w:sz w:val="28"/>
+          <w:szCs w:val="28"/>
+          <w:u w:val="single"/>
+          <w:lang w:val="en-US"/>
+        </w:rPr>
+        <w:t>alt+t</w:t>
+      </w:r>
+      <w:proofErr w:type="spellEnd"/>
+      <w:r>
+        <w:rPr>
+          <w:sz w:val="28"/>
+          <w:szCs w:val="28"/>
+          <w:u w:val="single"/>
+          <w:lang w:val="en-US"/>
+        </w:rPr>
+        <w:t xml:space="preserve">, </w:t>
+      </w:r>
+      <w:proofErr w:type="spellStart"/>
+      <w:r>
+        <w:rPr>
+          <w:sz w:val="28"/>
+          <w:szCs w:val="28"/>
+          <w:u w:val="single"/>
+          <w:lang w:val="en-US"/>
+        </w:rPr>
+        <w:t>alt+y</w:t>
+      </w:r>
+      <w:proofErr w:type="spellEnd"/>
+      <w:r>
+        <w:rPr>
+          <w:sz w:val="28"/>
+          <w:szCs w:val="28"/>
+          <w:u w:val="single"/>
+          <w:lang w:val="en-US"/>
+        </w:rPr>
+        <w:t xml:space="preserve">, </w:t>
+      </w:r>
+      <w:proofErr w:type="spellStart"/>
+      <w:r>
+        <w:rPr>
+          <w:sz w:val="28"/>
+          <w:szCs w:val="28"/>
+          <w:u w:val="single"/>
+          <w:lang w:val="en-US"/>
+        </w:rPr>
+        <w:t>alt+u</w:t>
+      </w:r>
+      <w:proofErr w:type="spellEnd"/>
+      <w:r>
+        <w:rPr>
+          <w:sz w:val="28"/>
+          <w:szCs w:val="28"/>
+          <w:u w:val="single"/>
+          <w:lang w:val="en-US"/>
+        </w:rPr>
+        <w:t xml:space="preserve">, </w:t>
+      </w:r>
+      <w:proofErr w:type="spellStart"/>
+      <w:r>
+        <w:rPr>
+          <w:sz w:val="28"/>
+          <w:szCs w:val="28"/>
+          <w:u w:val="single"/>
+          <w:lang w:val="en-US"/>
+        </w:rPr>
+        <w:t>alt+I</w:t>
+      </w:r>
+      <w:proofErr w:type="spellEnd"/>
+      <w:r>
+        <w:rPr>
+          <w:sz w:val="28"/>
+          <w:szCs w:val="28"/>
+          <w:u w:val="single"/>
+          <w:lang w:val="en-US"/>
+        </w:rPr>
+        <w:t xml:space="preserve">, </w:t>
+      </w:r>
+      <w:proofErr w:type="spellStart"/>
+      <w:r>
+        <w:rPr>
+          <w:sz w:val="28"/>
+          <w:szCs w:val="28"/>
+          <w:u w:val="single"/>
+          <w:lang w:val="en-US"/>
+        </w:rPr>
+        <w:t>alt+o</w:t>
+      </w:r>
+      <w:proofErr w:type="spellEnd"/>
+      <w:r>
+        <w:rPr>
+          <w:sz w:val="28"/>
+          <w:szCs w:val="28"/>
+          <w:u w:val="single"/>
+          <w:lang w:val="en-US"/>
+        </w:rPr>
+        <w:t xml:space="preserve">, </w:t>
+      </w:r>
+      <w:proofErr w:type="spellStart"/>
+      <w:r>
+        <w:rPr>
+          <w:sz w:val="28"/>
+          <w:szCs w:val="28"/>
+          <w:u w:val="single"/>
+          <w:lang w:val="en-US"/>
+        </w:rPr>
+        <w:t>a</w:t>
+      </w:r>
+      <w:r>
+        <w:rPr>
+          <w:sz w:val="28"/>
+          <w:szCs w:val="28"/>
+          <w:u w:val="single"/>
+          <w:lang w:val="en-US"/>
+        </w:rPr>
+        <w:t>lt+p</w:t>
+      </w:r>
+      <w:proofErr w:type="spellEnd"/>
+      <w:r>
+        <w:rPr>
+          <w:sz w:val="28"/>
+          <w:szCs w:val="28"/>
+          <w:u w:val="single"/>
+          <w:lang w:val="en-US"/>
+        </w:rPr>
+        <w:t>(</w:t>
+      </w:r>
+      <w:r>
+        <w:rPr>
+          <w:sz w:val="28"/>
+          <w:szCs w:val="28"/>
+          <w:u w:val="single"/>
+        </w:rPr>
+        <w:t>на</w:t>
+      </w:r>
+      <w:r>
+        <w:rPr>
+          <w:sz w:val="28"/>
+          <w:szCs w:val="28"/>
+          <w:u w:val="single"/>
+          <w:lang w:val="en-US"/>
+        </w:rPr>
+        <w:t xml:space="preserve"> </w:t>
+      </w:r>
+      <w:r>
+        <w:rPr>
+          <w:sz w:val="28"/>
+          <w:szCs w:val="28"/>
+          <w:u w:val="single"/>
+        </w:rPr>
+        <w:t>необработанные</w:t>
+      </w:r>
+      <w:r>
+        <w:rPr>
+          <w:sz w:val="28"/>
+          <w:szCs w:val="28"/>
+          <w:u w:val="single"/>
+          <w:lang w:val="en-US"/>
+        </w:rPr>
+        <w:t xml:space="preserve"> </w:t>
+      </w:r>
+      <w:r>
+        <w:rPr>
+          <w:sz w:val="28"/>
+          <w:szCs w:val="28"/>
+          <w:u w:val="single"/>
+        </w:rPr>
+        <w:t>символы</w:t>
+      </w:r>
+      <w:r>
+        <w:rPr>
+          <w:sz w:val="28"/>
+          <w:szCs w:val="28"/>
+          <w:u w:val="single"/>
+          <w:lang w:val="en-US"/>
+        </w:rPr>
+        <w:t xml:space="preserve"> </w:t>
+      </w:r>
+      <w:r>
+        <w:rPr>
+          <w:sz w:val="28"/>
+          <w:szCs w:val="28"/>
+          <w:u w:val="single"/>
+        </w:rPr>
+        <w:t>выводится</w:t>
+      </w:r>
+      <w:r>
+        <w:rPr>
+          <w:sz w:val="28"/>
+          <w:szCs w:val="28"/>
+          <w:u w:val="single"/>
+          <w:lang w:val="en-US"/>
+        </w:rPr>
+        <w:t xml:space="preserve"> «C»</w:t>
+      </w:r>
+      <w:r>
+        <w:rPr>
+          <w:sz w:val="28"/>
+          <w:szCs w:val="28"/>
+          <w:u w:val="single"/>
+          <w:lang w:val="en-US"/>
+        </w:rPr>
+        <w:t>)</w:t>
+      </w:r>
+      <w:r>
+        <w:rPr>
+          <w:sz w:val="28"/>
+          <w:szCs w:val="28"/>
+          <w:u w:val="single"/>
+          <w:lang w:val="en-US"/>
+        </w:rPr>
+        <w:t>:</w:t>
       </w:r>
     </w:p>
     <w:p>
@@ -1451,6 +1966,7 @@
           <w:sz w:val="28"/>
           <w:szCs w:val="28"/>
         </w:rPr>
+        <w:lastRenderedPageBreak/>
         <w:drawing>
           <wp:inline distT="0" distB="0" distL="0" distR="0">
             <wp:extent cx="1524000" cy="180975"/>
@@ -1509,7 +2025,6 @@
           <w:sz w:val="28"/>
           <w:szCs w:val="28"/>
         </w:rPr>
-        <w:lastRenderedPageBreak/>
         <w:t>3.</w:t>
       </w:r>
       <w:r>
@@ -3454,7 +3969,7 @@
 </file>
 
 <file path=customXml/itemProps1.xml><?xml version="1.0" encoding="utf-8"?>
-<ds:datastoreItem xmlns:ds="http://schemas.openxmlformats.org/officeDocument/2006/customXml" ds:itemID="{9D7E2370-3FA2-4961-9510-EC0F4AFCAD8F}">
+<ds:datastoreItem xmlns:ds="http://schemas.openxmlformats.org/officeDocument/2006/customXml" ds:itemID="{62ACE879-B17B-4F1E-A663-67A511FA65A3}">
   <ds:schemaRefs>
     <ds:schemaRef ds:uri="http://schemas.openxmlformats.org/officeDocument/2006/bibliography"/>
   </ds:schemaRefs>

</xml_diff>